<commit_message>
descargar toda la carpeta y abrir cont.Rproj
</commit_message>
<xml_diff>
--- a/inv.docx
+++ b/inv.docx
@@ -39,13 +39,13 @@
         <w:pStyle w:val="Date"/>
       </w:pPr>
       <w:r>
-        <w:t xml:space="preserve">Sat</w:t>
-      </w:r>
-      <w:r>
-        <w:t xml:space="preserve"> </w:t>
-      </w:r>
-      <w:r>
-        <w:t xml:space="preserve">11</w:t>
+        <w:t xml:space="preserve">Sun</w:t>
+      </w:r>
+      <w:r>
+        <w:t xml:space="preserve"> </w:t>
+      </w:r>
+      <w:r>
+        <w:t xml:space="preserve">26</w:t>
       </w:r>
       <w:r>
         <w:t xml:space="preserve"> </w:t>
@@ -515,7 +515,7 @@
               <a:graphicData uri="http://schemas.openxmlformats.org/drawingml/2006/picture">
                 <pic:pic>
                   <pic:nvPicPr>
-                    <pic:cNvPr descr="C:/Users/Jhon/Documents/Temp/zcon1/code/make.jpeg" id="0" name="Picture"/>
+                    <pic:cNvPr descr="C:/Users/Jhon/Documents/GItHub/zcon1/code/make.jpeg" id="0" name="Picture"/>
                     <pic:cNvPicPr>
                       <a:picLocks noChangeArrowheads="1" noChangeAspect="1"/>
                     </pic:cNvPicPr>
@@ -1977,7 +1977,7 @@
       <w:tblPr>
         <w:tblStyle w:val="Table"/>
         <w:tblW w:type="pct" w:w="0.0"/>
-        <w:tblLook w:firstRow="1"/>
+        <w:tblLook w:firstRow="1" w:lastRow="0" w:firstColumn="0" w:lastColumn="0" w:noHBand="0" w:noVBand="0"/>
         <w:tblCaption w:val="Tasa de crecimiento"/>
       </w:tblPr>
       <w:tblGrid/>
@@ -2509,7 +2509,7 @@
       <w:tblPr>
         <w:tblStyle w:val="Table"/>
         <w:tblW w:type="pct" w:w="0.0"/>
-        <w:tblLook w:firstRow="1"/>
+        <w:tblLook w:firstRow="1" w:lastRow="0" w:firstColumn="0" w:lastColumn="0" w:noHBand="0" w:noVBand="0"/>
       </w:tblPr>
       <w:tblGrid/>
       <w:tr>
@@ -4181,7 +4181,7 @@
       <w:tblPr>
         <w:tblStyle w:val="Table"/>
         <w:tblW w:type="pct" w:w="0.0"/>
-        <w:tblLook w:firstRow="1"/>
+        <w:tblLook w:firstRow="1" w:lastRow="0" w:firstColumn="0" w:lastColumn="0" w:noHBand="0" w:noVBand="0"/>
         <w:tblCaption w:val="Estadisticas descriptivas /n del PIB per-capita y el consumo electrico per-capita, series mensuales 2010.1 - 2019.12"/>
       </w:tblPr>
       <w:tblGrid/>
@@ -4665,7 +4665,7 @@
       <w:tblPr>
         <w:tblStyle w:val="Table"/>
         <w:tblW w:type="pct" w:w="0.0"/>
-        <w:tblLook w:firstRow="1"/>
+        <w:tblLook w:firstRow="1" w:lastRow="0" w:firstColumn="0" w:lastColumn="0" w:noHBand="0" w:noVBand="0"/>
         <w:tblCaption w:val="Augmented Dickey–Fuller - Prueba de raiz unitaria"/>
       </w:tblPr>
       <w:tblGrid/>
@@ -4992,7 +4992,7 @@
       <w:tblPr>
         <w:tblStyle w:val="Table"/>
         <w:tblW w:type="pct" w:w="0.0"/>
-        <w:tblLook w:firstRow="1"/>
+        <w:tblLook w:firstRow="1" w:lastRow="0" w:firstColumn="0" w:lastColumn="0" w:noHBand="0" w:noVBand="0"/>
         <w:tblCaption w:val="Lag selection"/>
       </w:tblPr>
       <w:tblGrid/>
@@ -5513,7 +5513,7 @@
       <w:tblPr>
         <w:tblStyle w:val="Table"/>
         <w:tblW w:type="pct" w:w="0.0"/>
-        <w:tblLook w:firstRow="1"/>
+        <w:tblLook w:firstRow="1" w:lastRow="0" w:firstColumn="0" w:lastColumn="0" w:noHBand="0" w:noVBand="0"/>
         <w:tblCaption w:val="Test de Causalidad en el sentido de Granger"/>
       </w:tblPr>
       <w:tblGrid/>

</xml_diff>